<commit_message>
typo and wording fixes
</commit_message>
<xml_diff>
--- a/Pathfinder Race Grunk and Racial Class World Shaper.docx
+++ b/Pathfinder Race Grunk and Racial Class World Shaper.docx
@@ -1752,6 +1752,9 @@
         <w:t>rant</w:t>
       </w:r>
       <w:r>
+        <w:t>s</w:t>
+      </w:r>
+      <w:r>
         <w:t xml:space="preserve"> them a</w:t>
       </w:r>
       <w:r>
@@ -1766,6 +1769,8 @@
       <w:r>
         <w:t>5% chance to ignore critical or precision damage</w:t>
       </w:r>
+      <w:bookmarkStart w:id="0" w:name="_GoBack"/>
+      <w:bookmarkEnd w:id="0"/>
     </w:p>
     <w:p>
       <w:pPr>
@@ -2281,7 +2286,13 @@
         <w:ind w:left="720"/>
       </w:pPr>
       <w:r>
-        <w:t>Your organs and internals may shift around to keep you alive better than most, the negative hp required to kill you is double normal</w:t>
+        <w:t xml:space="preserve">Your organs and internals may shift around to </w:t>
+      </w:r>
+      <w:r>
+        <w:t>compensate for damage</w:t>
+      </w:r>
+      <w:r>
+        <w:t>, the negative hp required to kill you is double normal</w:t>
       </w:r>
     </w:p>
     <w:p>
@@ -2430,6 +2441,9 @@
       <w:r>
         <w:tab/>
         <w:t>After excreting this fluid, you are treated as being affected by the grease spell</w:t>
+      </w:r>
+      <w:r>
+        <w:t xml:space="preserve"> and leave a trail of grease where you go and on things you touch</w:t>
       </w:r>
     </w:p>
     <w:p>
@@ -2624,8 +2638,6 @@
       <w:r>
         <w:t>,</w:t>
       </w:r>
-      <w:bookmarkStart w:id="0" w:name="_GoBack"/>
-      <w:bookmarkEnd w:id="0"/>
       <w:r>
         <w:t xml:space="preserve"> and </w:t>
       </w:r>

</xml_diff>